<commit_message>
Extracted CasePartyUpdater class - working
</commit_message>
<xml_diff>
--- a/resources/Saved/1234_Traffic Judgment Entry.docx
+++ b/resources/Saved/1234_Traffic Judgment Entry.docx
@@ -302,7 +302,7 @@
           <w:sz w:val="20"/>
           <w:szCs w:val="20"/>
         </w:rPr>
-        <w:t xml:space="preserve">res</w:t>
+        <w:t xml:space="preserve">Justin</w:t>
       </w:r>
       <w:r>
         <w:rPr>
@@ -318,7 +318,7 @@
           <w:sz w:val="20"/>
           <w:szCs w:val="20"/>
         </w:rPr>
-        <w:t xml:space="preserve">des</w:t>
+        <w:t xml:space="preserve">Kudela</w:t>
       </w:r>
       <w:r>
         <w:rPr>
@@ -550,7 +550,7 @@
           <w:sz w:val="20"/>
           <w:szCs w:val="20"/>
         </w:rPr>
-        <w:t xml:space="preserve"> for arraignment on December 12, 2021. </w:t>
+        <w:t xml:space="preserve"> for arraignment on December 13, 2021. </w:t>
       </w:r>
       <w:r>
         <w:rPr>
@@ -666,11 +666,9 @@
         <w:tblLook w:val="04A0" w:firstRow="1" w:lastRow="0" w:firstColumn="1" w:lastColumn="0" w:noHBand="0" w:noVBand="1"/>
       </w:tblPr>
       <w:tblGrid>
-        <w:gridCol w:w="1440"/>
-        <w:gridCol w:w="1247"/>
-        <w:gridCol w:w="2631"/>
-        <w:gridCol w:w="1305"/>
-        <w:gridCol w:w="1656"/>
+        <w:gridCol w:w="2345"/>
+        <w:gridCol w:w="2103"/>
+        <w:gridCol w:w="3833"/>
       </w:tblGrid>
       <w:tr>
         <w:trPr>
@@ -748,7 +746,7 @@
                 <w:sz w:val="20"/>
                 <w:szCs w:val="20"/>
               </w:rPr>
-              <w:t xml:space="preserve">DUS UCM</w:t>
+              <w:t xml:space="preserve">Possession of Marijuana less than 100 grams</w:t>
             </w:r>
           </w:p>
         </w:tc>
@@ -786,83 +784,7 @@
                 <w:sz w:val="20"/>
                 <w:szCs w:val="20"/>
               </w:rPr>
-              <w:t xml:space="preserve">OPERATING W/O A VALID OL - UCM</w:t>
-            </w:r>
-          </w:p>
-        </w:tc>
-        <w:tc>
-          <w:tcPr>
-            <w:tcW w:w="3289" w:type="dxa"/>
-          </w:tcPr>
-          <w:p>
-            <w:pPr>
-              <w:tabs>
-                <w:tab w:val="left" w:pos="-1080"/>
-                <w:tab w:val="left" w:pos="-720"/>
-                <w:tab w:val="left" w:pos="0"/>
-                <w:tab w:val="left" w:pos="720"/>
-                <w:tab w:val="left" w:pos="1440"/>
-                <w:tab w:val="left" w:pos="2160"/>
-                <w:tab w:val="left" w:pos="2880"/>
-                <w:tab w:val="left" w:pos="3600"/>
-                <w:tab w:val="left" w:pos="4320"/>
-                <w:tab w:val="left" w:pos="4680"/>
-              </w:tabs>
-              <w:rPr>
-                <w:rFonts w:ascii="Palatino Linotype" w:hAnsi="Palatino Linotype"/>
-                <w:b/>
-                <w:bCs/>
-                <w:sz w:val="20"/>
-                <w:szCs w:val="20"/>
-              </w:rPr>
-            </w:pPr>
-            <w:r>
-              <w:rPr>
-                <w:rFonts w:ascii="Palatino Linotype" w:hAnsi="Palatino Linotype"/>
-                <w:b/>
-                <w:bCs/>
-                <w:sz w:val="20"/>
-                <w:szCs w:val="20"/>
-              </w:rPr>
-              <w:t xml:space="preserve">FAILURE TO REINSTATE LICENSE UCM 1-2/3YRS</w:t>
-            </w:r>
-          </w:p>
-        </w:tc>
-        <w:tc>
-          <w:tcPr>
-            <w:tcW w:w="3289" w:type="dxa"/>
-          </w:tcPr>
-          <w:p>
-            <w:pPr>
-              <w:tabs>
-                <w:tab w:val="left" w:pos="-1080"/>
-                <w:tab w:val="left" w:pos="-720"/>
-                <w:tab w:val="left" w:pos="0"/>
-                <w:tab w:val="left" w:pos="720"/>
-                <w:tab w:val="left" w:pos="1440"/>
-                <w:tab w:val="left" w:pos="2160"/>
-                <w:tab w:val="left" w:pos="2880"/>
-                <w:tab w:val="left" w:pos="3600"/>
-                <w:tab w:val="left" w:pos="4320"/>
-                <w:tab w:val="left" w:pos="4680"/>
-              </w:tabs>
-              <w:rPr>
-                <w:rFonts w:ascii="Palatino Linotype" w:hAnsi="Palatino Linotype"/>
-                <w:b/>
-                <w:bCs/>
-                <w:sz w:val="20"/>
-                <w:szCs w:val="20"/>
-              </w:rPr>
-            </w:pPr>
-            <w:r>
-              <w:rPr>
-                <w:rFonts w:ascii="Palatino Linotype" w:hAnsi="Palatino Linotype"/>
-                <w:b/>
-                <w:bCs/>
-                <w:sz w:val="20"/>
-                <w:szCs w:val="20"/>
-              </w:rPr>
-              <w:t xml:space="preserve">FAILURE TO FILE REGISTRATION</w:t>
+              <w:t xml:space="preserve">Driving Under Suspension FTA, Fines or Child Support</w:t>
             </w:r>
           </w:p>
         </w:tc>
@@ -943,7 +865,7 @@
                 <w:sz w:val="20"/>
                 <w:szCs w:val="20"/>
               </w:rPr>
-              <w:t xml:space="preserve">4510.111</w:t>
+              <w:t xml:space="preserve">2925.11(C)(3)(a)</w:t>
             </w:r>
           </w:p>
         </w:tc>
@@ -981,83 +903,7 @@
                 <w:sz w:val="20"/>
                 <w:szCs w:val="20"/>
               </w:rPr>
-              <w:t xml:space="preserve">4510.12</w:t>
-            </w:r>
-          </w:p>
-        </w:tc>
-        <w:tc>
-          <w:tcPr>
-            <w:tcW w:w="3289" w:type="dxa"/>
-          </w:tcPr>
-          <w:p>
-            <w:pPr>
-              <w:tabs>
-                <w:tab w:val="left" w:pos="-1080"/>
-                <w:tab w:val="left" w:pos="-720"/>
-                <w:tab w:val="left" w:pos="0"/>
-                <w:tab w:val="left" w:pos="720"/>
-                <w:tab w:val="left" w:pos="1440"/>
-                <w:tab w:val="left" w:pos="2160"/>
-                <w:tab w:val="left" w:pos="2880"/>
-                <w:tab w:val="left" w:pos="3600"/>
-                <w:tab w:val="left" w:pos="4320"/>
-                <w:tab w:val="left" w:pos="4680"/>
-              </w:tabs>
-              <w:rPr>
-                <w:rFonts w:ascii="Palatino Linotype" w:hAnsi="Palatino Linotype"/>
-                <w:b/>
-                <w:bCs/>
-                <w:sz w:val="20"/>
-                <w:szCs w:val="20"/>
-              </w:rPr>
-            </w:pPr>
-            <w:r>
-              <w:rPr>
-                <w:rFonts w:ascii="Palatino Linotype" w:hAnsi="Palatino Linotype"/>
-                <w:b/>
-                <w:bCs/>
-                <w:sz w:val="20"/>
-                <w:szCs w:val="20"/>
-              </w:rPr>
-              <w:t xml:space="preserve">4510.21A*</w:t>
-            </w:r>
-          </w:p>
-        </w:tc>
-        <w:tc>
-          <w:tcPr>
-            <w:tcW w:w="3289" w:type="dxa"/>
-          </w:tcPr>
-          <w:p>
-            <w:pPr>
-              <w:tabs>
-                <w:tab w:val="left" w:pos="-1080"/>
-                <w:tab w:val="left" w:pos="-720"/>
-                <w:tab w:val="left" w:pos="0"/>
-                <w:tab w:val="left" w:pos="720"/>
-                <w:tab w:val="left" w:pos="1440"/>
-                <w:tab w:val="left" w:pos="2160"/>
-                <w:tab w:val="left" w:pos="2880"/>
-                <w:tab w:val="left" w:pos="3600"/>
-                <w:tab w:val="left" w:pos="4320"/>
-                <w:tab w:val="left" w:pos="4680"/>
-              </w:tabs>
-              <w:rPr>
-                <w:rFonts w:ascii="Palatino Linotype" w:hAnsi="Palatino Linotype"/>
-                <w:b/>
-                <w:bCs/>
-                <w:sz w:val="20"/>
-                <w:szCs w:val="20"/>
-              </w:rPr>
-            </w:pPr>
-            <w:r>
-              <w:rPr>
-                <w:rFonts w:ascii="Palatino Linotype" w:hAnsi="Palatino Linotype"/>
-                <w:b/>
-                <w:bCs/>
-                <w:sz w:val="20"/>
-                <w:szCs w:val="20"/>
-              </w:rPr>
-              <w:t xml:space="preserve">4503.11</w:t>
+              <w:t xml:space="preserve">4510.111 </w:t>
             </w:r>
           </w:p>
         </w:tc>
@@ -1138,7 +984,7 @@
                 <w:sz w:val="20"/>
                 <w:szCs w:val="20"/>
               </w:rPr>
-              <w:t xml:space="preserve">UCM</w:t>
+              <w:t xml:space="preserve">Minor Misdemeanor</w:t>
             </w:r>
           </w:p>
         </w:tc>
@@ -1176,83 +1022,7 @@
                 <w:sz w:val="20"/>
                 <w:szCs w:val="20"/>
               </w:rPr>
-              <w:t xml:space="preserve">UCM</w:t>
-            </w:r>
-          </w:p>
-        </w:tc>
-        <w:tc>
-          <w:tcPr>
-            <w:tcW w:w="3289" w:type="dxa"/>
-          </w:tcPr>
-          <w:p>
-            <w:pPr>
-              <w:tabs>
-                <w:tab w:val="left" w:pos="-1080"/>
-                <w:tab w:val="left" w:pos="-720"/>
-                <w:tab w:val="left" w:pos="0"/>
-                <w:tab w:val="left" w:pos="720"/>
-                <w:tab w:val="left" w:pos="1440"/>
-                <w:tab w:val="left" w:pos="2160"/>
-                <w:tab w:val="left" w:pos="2880"/>
-                <w:tab w:val="left" w:pos="3600"/>
-                <w:tab w:val="left" w:pos="4320"/>
-                <w:tab w:val="left" w:pos="4680"/>
-              </w:tabs>
-              <w:rPr>
-                <w:rFonts w:ascii="Palatino Linotype" w:hAnsi="Palatino Linotype"/>
-                <w:b/>
-                <w:bCs/>
-                <w:sz w:val="20"/>
-                <w:szCs w:val="20"/>
-              </w:rPr>
-            </w:pPr>
-            <w:r>
-              <w:rPr>
-                <w:rFonts w:ascii="Palatino Linotype" w:hAnsi="Palatino Linotype"/>
-                <w:b/>
-                <w:bCs/>
-                <w:sz w:val="20"/>
-                <w:szCs w:val="20"/>
-              </w:rPr>
-              <w:t xml:space="preserve">UCM</w:t>
-            </w:r>
-          </w:p>
-        </w:tc>
-        <w:tc>
-          <w:tcPr>
-            <w:tcW w:w="3289" w:type="dxa"/>
-          </w:tcPr>
-          <w:p>
-            <w:pPr>
-              <w:tabs>
-                <w:tab w:val="left" w:pos="-1080"/>
-                <w:tab w:val="left" w:pos="-720"/>
-                <w:tab w:val="left" w:pos="0"/>
-                <w:tab w:val="left" w:pos="720"/>
-                <w:tab w:val="left" w:pos="1440"/>
-                <w:tab w:val="left" w:pos="2160"/>
-                <w:tab w:val="left" w:pos="2880"/>
-                <w:tab w:val="left" w:pos="3600"/>
-                <w:tab w:val="left" w:pos="4320"/>
-                <w:tab w:val="left" w:pos="4680"/>
-              </w:tabs>
-              <w:rPr>
-                <w:rFonts w:ascii="Palatino Linotype" w:hAnsi="Palatino Linotype"/>
-                <w:b/>
-                <w:bCs/>
-                <w:sz w:val="20"/>
-                <w:szCs w:val="20"/>
-              </w:rPr>
-            </w:pPr>
-            <w:r>
-              <w:rPr>
-                <w:rFonts w:ascii="Palatino Linotype" w:hAnsi="Palatino Linotype"/>
-                <w:b/>
-                <w:bCs/>
-                <w:sz w:val="20"/>
-                <w:szCs w:val="20"/>
-              </w:rPr>
-              <w:t xml:space="preserve">MM</w:t>
+              <w:t xml:space="preserve">Unclassified Misdemeanor</w:t>
             </w:r>
           </w:p>
         </w:tc>
@@ -1333,7 +1103,7 @@
                 <w:sz w:val="20"/>
                 <w:szCs w:val="20"/>
               </w:rPr>
-              <w:t xml:space="preserve">No Contest</w:t>
+              <w:t xml:space="preserve">Guilty</w:t>
             </w:r>
           </w:p>
         </w:tc>
@@ -1371,83 +1141,7 @@
                 <w:sz w:val="20"/>
                 <w:szCs w:val="20"/>
               </w:rPr>
-              <w:t xml:space="preserve">No Contest</w:t>
-            </w:r>
-          </w:p>
-        </w:tc>
-        <w:tc>
-          <w:tcPr>
-            <w:tcW w:w="3289" w:type="dxa"/>
-          </w:tcPr>
-          <w:p>
-            <w:pPr>
-              <w:tabs>
-                <w:tab w:val="left" w:pos="-1080"/>
-                <w:tab w:val="left" w:pos="-720"/>
-                <w:tab w:val="left" w:pos="0"/>
-                <w:tab w:val="left" w:pos="720"/>
-                <w:tab w:val="left" w:pos="1440"/>
-                <w:tab w:val="left" w:pos="2160"/>
-                <w:tab w:val="left" w:pos="2880"/>
-                <w:tab w:val="left" w:pos="3600"/>
-                <w:tab w:val="left" w:pos="4320"/>
-                <w:tab w:val="left" w:pos="4680"/>
-              </w:tabs>
-              <w:rPr>
-                <w:rFonts w:ascii="Palatino Linotype" w:hAnsi="Palatino Linotype"/>
-                <w:b/>
-                <w:bCs/>
-                <w:sz w:val="20"/>
-                <w:szCs w:val="20"/>
-              </w:rPr>
-            </w:pPr>
-            <w:r>
-              <w:rPr>
-                <w:rFonts w:ascii="Palatino Linotype" w:hAnsi="Palatino Linotype"/>
-                <w:b/>
-                <w:bCs/>
-                <w:sz w:val="20"/>
-                <w:szCs w:val="20"/>
-              </w:rPr>
-              <w:t xml:space="preserve">No Contest</w:t>
-            </w:r>
-          </w:p>
-        </w:tc>
-        <w:tc>
-          <w:tcPr>
-            <w:tcW w:w="3289" w:type="dxa"/>
-          </w:tcPr>
-          <w:p>
-            <w:pPr>
-              <w:tabs>
-                <w:tab w:val="left" w:pos="-1080"/>
-                <w:tab w:val="left" w:pos="-720"/>
-                <w:tab w:val="left" w:pos="0"/>
-                <w:tab w:val="left" w:pos="720"/>
-                <w:tab w:val="left" w:pos="1440"/>
-                <w:tab w:val="left" w:pos="2160"/>
-                <w:tab w:val="left" w:pos="2880"/>
-                <w:tab w:val="left" w:pos="3600"/>
-                <w:tab w:val="left" w:pos="4320"/>
-                <w:tab w:val="left" w:pos="4680"/>
-              </w:tabs>
-              <w:rPr>
-                <w:rFonts w:ascii="Palatino Linotype" w:hAnsi="Palatino Linotype"/>
-                <w:b/>
-                <w:bCs/>
-                <w:sz w:val="20"/>
-                <w:szCs w:val="20"/>
-              </w:rPr>
-            </w:pPr>
-            <w:r>
-              <w:rPr>
-                <w:rFonts w:ascii="Palatino Linotype" w:hAnsi="Palatino Linotype"/>
-                <w:b/>
-                <w:bCs/>
-                <w:sz w:val="20"/>
-                <w:szCs w:val="20"/>
-              </w:rPr>
-              <w:t xml:space="preserve">No Contest</w:t>
+              <w:t xml:space="preserve">Guilty</w:t>
             </w:r>
           </w:p>
         </w:tc>
@@ -1491,84 +1185,6 @@
                 <w:szCs w:val="20"/>
               </w:rPr>
               <w:t>Finding</w:t>
-            </w:r>
-          </w:p>
-        </w:tc>
-        <w:tc>
-          <w:tcPr>
-            <w:tcW w:w="3289" w:type="dxa"/>
-          </w:tcPr>
-          <w:p>
-            <w:pPr>
-              <w:tabs>
-                <w:tab w:val="left" w:pos="-1080"/>
-                <w:tab w:val="left" w:pos="-720"/>
-                <w:tab w:val="left" w:pos="0"/>
-                <w:tab w:val="left" w:pos="720"/>
-                <w:tab w:val="left" w:pos="1440"/>
-                <w:tab w:val="left" w:pos="2160"/>
-                <w:tab w:val="left" w:pos="2880"/>
-                <w:tab w:val="left" w:pos="3600"/>
-                <w:tab w:val="left" w:pos="4320"/>
-                <w:tab w:val="left" w:pos="4680"/>
-              </w:tabs>
-              <w:rPr>
-                <w:rFonts w:ascii="Palatino Linotype" w:hAnsi="Palatino Linotype"/>
-                <w:b/>
-                <w:bCs/>
-                <w:sz w:val="20"/>
-                <w:szCs w:val="20"/>
-              </w:rPr>
-            </w:pPr>
-            <w:r>
-              <w:rPr>
-                <w:rFonts w:ascii="Palatino Linotype" w:hAnsi="Palatino Linotype"/>
-                <w:b/>
-                <w:bCs/>
-                <w:sz w:val="20"/>
-                <w:szCs w:val="20"/>
-              </w:rPr>
-              <w:lastRenderedPageBreak/>
-              <w:t xml:space="preserve">Guilty</w:t>
-            </w:r>
-          </w:p>
-        </w:tc>
-        <w:tc>
-          <w:tcPr>
-            <w:tcW w:w="3289" w:type="dxa"/>
-          </w:tcPr>
-          <w:p>
-            <w:pPr>
-              <w:tabs>
-                <w:tab w:val="left" w:pos="-1080"/>
-                <w:tab w:val="left" w:pos="-720"/>
-                <w:tab w:val="left" w:pos="0"/>
-                <w:tab w:val="left" w:pos="720"/>
-                <w:tab w:val="left" w:pos="1440"/>
-                <w:tab w:val="left" w:pos="2160"/>
-                <w:tab w:val="left" w:pos="2880"/>
-                <w:tab w:val="left" w:pos="3600"/>
-                <w:tab w:val="left" w:pos="4320"/>
-                <w:tab w:val="left" w:pos="4680"/>
-              </w:tabs>
-              <w:rPr>
-                <w:rFonts w:ascii="Palatino Linotype" w:hAnsi="Palatino Linotype"/>
-                <w:b/>
-                <w:bCs/>
-                <w:sz w:val="20"/>
-                <w:szCs w:val="20"/>
-              </w:rPr>
-            </w:pPr>
-            <w:r>
-              <w:rPr>
-                <w:rFonts w:ascii="Palatino Linotype" w:hAnsi="Palatino Linotype"/>
-                <w:b/>
-                <w:bCs/>
-                <w:sz w:val="20"/>
-                <w:szCs w:val="20"/>
-              </w:rPr>
-              <w:lastRenderedPageBreak/>
-              <w:t xml:space="preserve">Guilty</w:t>
             </w:r>
           </w:p>
         </w:tc>
@@ -1790,102 +1406,6 @@
             </w:r>
           </w:p>
         </w:tc>
-        <w:tc>
-          <w:tcPr>
-            <w:tcW w:w="3289" w:type="dxa"/>
-          </w:tcPr>
-          <w:p>
-            <w:pPr>
-              <w:tabs>
-                <w:tab w:val="left" w:pos="-1080"/>
-                <w:tab w:val="left" w:pos="-720"/>
-                <w:tab w:val="left" w:pos="0"/>
-                <w:tab w:val="left" w:pos="720"/>
-                <w:tab w:val="left" w:pos="1440"/>
-                <w:tab w:val="left" w:pos="2160"/>
-                <w:tab w:val="left" w:pos="2880"/>
-                <w:tab w:val="left" w:pos="3600"/>
-                <w:tab w:val="left" w:pos="4320"/>
-                <w:tab w:val="left" w:pos="4680"/>
-              </w:tabs>
-              <w:rPr>
-                <w:rFonts w:ascii="Palatino Linotype" w:hAnsi="Palatino Linotype"/>
-                <w:b/>
-                <w:bCs/>
-                <w:sz w:val="20"/>
-                <w:szCs w:val="20"/>
-              </w:rPr>
-            </w:pPr>
-            <w:r>
-              <w:rPr>
-                <w:rFonts w:ascii="Palatino Linotype" w:hAnsi="Palatino Linotype"/>
-                <w:b/>
-                <w:bCs/>
-                <w:sz w:val="20"/>
-                <w:szCs w:val="20"/>
-              </w:rPr>
-              <w:t xml:space="preserve">$ </w:t>
-            </w:r>
-            <w:r>
-              <w:rPr>
-                <w:rFonts w:ascii="Palatino Linotype" w:hAnsi="Palatino Linotype"/>
-                <w:b/>
-                <w:bCs/>
-                <w:sz w:val="20"/>
-                <w:szCs w:val="20"/>
-              </w:rPr>
-              <w:t xml:space="preserve">0</w:t>
-            </w:r>
-          </w:p>
-        </w:tc>
-        <w:tc>
-          <w:tcPr>
-            <w:tcW w:w="3289" w:type="dxa"/>
-          </w:tcPr>
-          <w:p>
-            <w:pPr>
-              <w:tabs>
-                <w:tab w:val="left" w:pos="-1080"/>
-                <w:tab w:val="left" w:pos="-720"/>
-                <w:tab w:val="left" w:pos="0"/>
-                <w:tab w:val="left" w:pos="720"/>
-                <w:tab w:val="left" w:pos="1440"/>
-                <w:tab w:val="left" w:pos="2160"/>
-                <w:tab w:val="left" w:pos="2880"/>
-                <w:tab w:val="left" w:pos="3600"/>
-                <w:tab w:val="left" w:pos="4320"/>
-                <w:tab w:val="left" w:pos="4680"/>
-              </w:tabs>
-              <w:rPr>
-                <w:rFonts w:ascii="Palatino Linotype" w:hAnsi="Palatino Linotype"/>
-                <w:b/>
-                <w:bCs/>
-                <w:sz w:val="20"/>
-                <w:szCs w:val="20"/>
-              </w:rPr>
-            </w:pPr>
-            <w:r>
-              <w:rPr>
-                <w:rFonts w:ascii="Palatino Linotype" w:hAnsi="Palatino Linotype"/>
-                <w:b/>
-                <w:bCs/>
-                <w:sz w:val="20"/>
-                <w:szCs w:val="20"/>
-              </w:rPr>
-              <w:t xml:space="preserve">$ </w:t>
-            </w:r>
-            <w:r>
-              <w:rPr>
-                <w:rFonts w:ascii="Palatino Linotype" w:hAnsi="Palatino Linotype"/>
-                <w:b/>
-                <w:bCs/>
-                <w:sz w:val="20"/>
-                <w:szCs w:val="20"/>
-              </w:rPr>
-              <w:t xml:space="preserve">0</w:t>
-            </w:r>
-          </w:p>
-        </w:tc>
       </w:tr>
       <w:tr>
         <w:trPr>
@@ -2045,102 +1565,6 @@
             </w:r>
           </w:p>
         </w:tc>
-        <w:tc>
-          <w:tcPr>
-            <w:tcW w:w="3289" w:type="dxa"/>
-          </w:tcPr>
-          <w:p>
-            <w:pPr>
-              <w:tabs>
-                <w:tab w:val="left" w:pos="-1080"/>
-                <w:tab w:val="left" w:pos="-720"/>
-                <w:tab w:val="left" w:pos="0"/>
-                <w:tab w:val="left" w:pos="720"/>
-                <w:tab w:val="left" w:pos="1440"/>
-                <w:tab w:val="left" w:pos="2160"/>
-                <w:tab w:val="left" w:pos="2880"/>
-                <w:tab w:val="left" w:pos="3600"/>
-                <w:tab w:val="left" w:pos="4320"/>
-                <w:tab w:val="left" w:pos="4680"/>
-              </w:tabs>
-              <w:rPr>
-                <w:rFonts w:ascii="Palatino Linotype" w:hAnsi="Palatino Linotype"/>
-                <w:b/>
-                <w:bCs/>
-                <w:sz w:val="20"/>
-                <w:szCs w:val="20"/>
-              </w:rPr>
-            </w:pPr>
-            <w:r>
-              <w:rPr>
-                <w:rFonts w:ascii="Palatino Linotype" w:hAnsi="Palatino Linotype"/>
-                <w:b/>
-                <w:bCs/>
-                <w:sz w:val="20"/>
-                <w:szCs w:val="20"/>
-              </w:rPr>
-              <w:t xml:space="preserve">$ </w:t>
-            </w:r>
-            <w:r>
-              <w:rPr>
-                <w:rFonts w:ascii="Palatino Linotype" w:hAnsi="Palatino Linotype"/>
-                <w:b/>
-                <w:bCs/>
-                <w:sz w:val="20"/>
-                <w:szCs w:val="20"/>
-              </w:rPr>
-              <w:t xml:space="preserve">0</w:t>
-            </w:r>
-          </w:p>
-        </w:tc>
-        <w:tc>
-          <w:tcPr>
-            <w:tcW w:w="3289" w:type="dxa"/>
-          </w:tcPr>
-          <w:p>
-            <w:pPr>
-              <w:tabs>
-                <w:tab w:val="left" w:pos="-1080"/>
-                <w:tab w:val="left" w:pos="-720"/>
-                <w:tab w:val="left" w:pos="0"/>
-                <w:tab w:val="left" w:pos="720"/>
-                <w:tab w:val="left" w:pos="1440"/>
-                <w:tab w:val="left" w:pos="2160"/>
-                <w:tab w:val="left" w:pos="2880"/>
-                <w:tab w:val="left" w:pos="3600"/>
-                <w:tab w:val="left" w:pos="4320"/>
-                <w:tab w:val="left" w:pos="4680"/>
-              </w:tabs>
-              <w:rPr>
-                <w:rFonts w:ascii="Palatino Linotype" w:hAnsi="Palatino Linotype"/>
-                <w:b/>
-                <w:bCs/>
-                <w:sz w:val="20"/>
-                <w:szCs w:val="20"/>
-              </w:rPr>
-            </w:pPr>
-            <w:r>
-              <w:rPr>
-                <w:rFonts w:ascii="Palatino Linotype" w:hAnsi="Palatino Linotype"/>
-                <w:b/>
-                <w:bCs/>
-                <w:sz w:val="20"/>
-                <w:szCs w:val="20"/>
-              </w:rPr>
-              <w:t xml:space="preserve">$ </w:t>
-            </w:r>
-            <w:r>
-              <w:rPr>
-                <w:rFonts w:ascii="Palatino Linotype" w:hAnsi="Palatino Linotype"/>
-                <w:b/>
-                <w:bCs/>
-                <w:sz w:val="20"/>
-                <w:szCs w:val="20"/>
-              </w:rPr>
-              <w:t xml:space="preserve">0</w:t>
-            </w:r>
-          </w:p>
-        </w:tc>
       </w:tr>
     </w:tbl>
     <w:p>
@@ -2275,7 +1699,7 @@
           <w:sz w:val="20"/>
           <w:szCs w:val="20"/>
         </w:rPr>
-        <w:t xml:space="preserve">December 12, 2021</w:t>
+        <w:t xml:space="preserve">December 13, 2021</w:t>
       </w:r>
       <w:r>
         <w:rPr>
@@ -2487,7 +1911,7 @@
           <w:sz w:val="20"/>
           <w:szCs w:val="20"/>
         </w:rPr>
-        <w:t xml:space="preserve">Marianne</w:t>
+        <w:t xml:space="preserve">Kyle</w:t>
       </w:r>
       <w:r>
         <w:rPr>
@@ -2503,7 +1927,7 @@
           <w:sz w:val="20"/>
           <w:szCs w:val="20"/>
         </w:rPr>
-        <w:t xml:space="preserve">Hemmeter</w:t>
+        <w:t xml:space="preserve">Rohrer</w:t>
       </w:r>
     </w:p>
     <w:p>
@@ -2588,7 +2012,7 @@
           <w:sz w:val="16"/>
           <w:szCs w:val="16"/>
         </w:rPr>
-        <w:t xml:space="preserve">___ Prosecutor’s Office, ___ res des</w:t>
+        <w:t xml:space="preserve">___ Prosecutor’s Office, ___ Justin Kudela</w:t>
       </w:r>
     </w:p>
     <w:p>

</xml_diff>